<commit_message>
Remove some unused asset and document update
removed some models and textures that arent used in the project

Closing kit just needs video link

TDD needs other elements completed
</commit_message>
<xml_diff>
--- a/WRITTEN DOCUMENTS/st20235597-GDV5001-PORT1-CK.docx
+++ b/WRITTEN DOCUMENTS/st20235597-GDV5001-PORT1-CK.docx
@@ -533,6 +533,15 @@
     </w:sdt>
     <w:sdt>
       <w:sdtPr>
+        <w:rPr>
+          <w:rFonts w:asciiTheme="minorHAnsi" w:eastAsiaTheme="minorHAnsi" w:hAnsiTheme="minorHAnsi" w:cstheme="minorBidi"/>
+          <w:color w:val="auto"/>
+          <w:kern w:val="2"/>
+          <w:sz w:val="24"/>
+          <w:szCs w:val="24"/>
+          <w:lang w:val="en-GB"/>
+          <w14:ligatures w14:val="standardContextual"/>
+        </w:rPr>
         <w:id w:val="-908225881"/>
         <w:docPartObj>
           <w:docPartGallery w:val="Table of Contents"/>
@@ -541,16 +550,9 @@
       </w:sdtPr>
       <w:sdtEndPr>
         <w:rPr>
-          <w:rFonts w:asciiTheme="minorHAnsi" w:eastAsiaTheme="minorHAnsi" w:hAnsiTheme="minorHAnsi" w:cstheme="minorBidi"/>
           <w:b/>
           <w:bCs/>
           <w:noProof/>
-          <w:color w:val="auto"/>
-          <w:kern w:val="2"/>
-          <w:sz w:val="24"/>
-          <w:szCs w:val="24"/>
-          <w:lang w:val="en-GB"/>
-          <w14:ligatures w14:val="standardContextual"/>
         </w:rPr>
       </w:sdtEndPr>
       <w:sdtContent>
@@ -563,6 +565,17 @@
           </w:r>
         </w:p>
         <w:p>
+          <w:pPr>
+            <w:pStyle w:val="TOC1"/>
+            <w:tabs>
+              <w:tab w:val="right" w:leader="dot" w:pos="9016"/>
+            </w:tabs>
+            <w:rPr>
+              <w:rFonts w:eastAsiaTheme="minorEastAsia"/>
+              <w:noProof/>
+              <w:lang w:eastAsia="en-GB"/>
+            </w:rPr>
+          </w:pPr>
           <w:r>
             <w:fldChar w:fldCharType="begin"/>
           </w:r>
@@ -572,15 +585,555 @@
           <w:r>
             <w:fldChar w:fldCharType="separate"/>
           </w:r>
-          <w:r>
+          <w:hyperlink w:anchor="_Toc198070007" w:history="1">
+            <w:r>
+              <w:rPr>
+                <w:rStyle w:val="Hyperlink"/>
+                <w:noProof/>
+              </w:rPr>
+              <w:t>API Versions</w:t>
+            </w:r>
+            <w:r>
+              <w:rPr>
+                <w:noProof/>
+                <w:webHidden/>
+              </w:rPr>
+              <w:tab/>
+            </w:r>
+            <w:r>
+              <w:rPr>
+                <w:noProof/>
+                <w:webHidden/>
+              </w:rPr>
+              <w:fldChar w:fldCharType="begin"/>
+            </w:r>
+            <w:r>
+              <w:rPr>
+                <w:noProof/>
+                <w:webHidden/>
+              </w:rPr>
+              <w:instrText xml:space="preserve"> PAGEREF _Toc198070007 \h </w:instrText>
+            </w:r>
+            <w:r>
+              <w:rPr>
+                <w:noProof/>
+                <w:webHidden/>
+              </w:rPr>
+            </w:r>
+            <w:r>
+              <w:rPr>
+                <w:noProof/>
+                <w:webHidden/>
+              </w:rPr>
+              <w:fldChar w:fldCharType="separate"/>
+            </w:r>
+            <w:r>
+              <w:rPr>
+                <w:noProof/>
+                <w:webHidden/>
+              </w:rPr>
+              <w:t>2</w:t>
+            </w:r>
+            <w:r>
+              <w:rPr>
+                <w:noProof/>
+                <w:webHidden/>
+              </w:rPr>
+              <w:fldChar w:fldCharType="end"/>
+            </w:r>
+          </w:hyperlink>
+        </w:p>
+        <w:p>
+          <w:pPr>
+            <w:pStyle w:val="TOC1"/>
+            <w:tabs>
+              <w:tab w:val="right" w:leader="dot" w:pos="9016"/>
+            </w:tabs>
             <w:rPr>
-              <w:b/>
-              <w:bCs/>
+              <w:rFonts w:eastAsiaTheme="minorEastAsia"/>
               <w:noProof/>
-              <w:lang w:val="en-US"/>
+              <w:lang w:eastAsia="en-GB"/>
             </w:rPr>
-            <w:t>No table of contents entries found.</w:t>
-          </w:r>
+          </w:pPr>
+          <w:hyperlink w:anchor="_Toc198070008" w:history="1">
+            <w:r>
+              <w:rPr>
+                <w:rStyle w:val="Hyperlink"/>
+                <w:noProof/>
+              </w:rPr>
+              <w:t>Instructions</w:t>
+            </w:r>
+            <w:r>
+              <w:rPr>
+                <w:noProof/>
+                <w:webHidden/>
+              </w:rPr>
+              <w:tab/>
+            </w:r>
+            <w:r>
+              <w:rPr>
+                <w:noProof/>
+                <w:webHidden/>
+              </w:rPr>
+              <w:fldChar w:fldCharType="begin"/>
+            </w:r>
+            <w:r>
+              <w:rPr>
+                <w:noProof/>
+                <w:webHidden/>
+              </w:rPr>
+              <w:instrText xml:space="preserve"> PAGEREF _Toc198070008 \h </w:instrText>
+            </w:r>
+            <w:r>
+              <w:rPr>
+                <w:noProof/>
+                <w:webHidden/>
+              </w:rPr>
+            </w:r>
+            <w:r>
+              <w:rPr>
+                <w:noProof/>
+                <w:webHidden/>
+              </w:rPr>
+              <w:fldChar w:fldCharType="separate"/>
+            </w:r>
+            <w:r>
+              <w:rPr>
+                <w:noProof/>
+                <w:webHidden/>
+              </w:rPr>
+              <w:t>2</w:t>
+            </w:r>
+            <w:r>
+              <w:rPr>
+                <w:noProof/>
+                <w:webHidden/>
+              </w:rPr>
+              <w:fldChar w:fldCharType="end"/>
+            </w:r>
+          </w:hyperlink>
+        </w:p>
+        <w:p>
+          <w:pPr>
+            <w:pStyle w:val="TOC1"/>
+            <w:tabs>
+              <w:tab w:val="right" w:leader="dot" w:pos="9016"/>
+            </w:tabs>
+            <w:rPr>
+              <w:rFonts w:eastAsiaTheme="minorEastAsia"/>
+              <w:noProof/>
+              <w:lang w:eastAsia="en-GB"/>
+            </w:rPr>
+          </w:pPr>
+          <w:hyperlink w:anchor="_Toc198070009" w:history="1">
+            <w:r>
+              <w:rPr>
+                <w:rStyle w:val="Hyperlink"/>
+                <w:noProof/>
+              </w:rPr>
+              <w:t>Repository</w:t>
+            </w:r>
+            <w:r>
+              <w:rPr>
+                <w:noProof/>
+                <w:webHidden/>
+              </w:rPr>
+              <w:tab/>
+            </w:r>
+            <w:r>
+              <w:rPr>
+                <w:noProof/>
+                <w:webHidden/>
+              </w:rPr>
+              <w:fldChar w:fldCharType="begin"/>
+            </w:r>
+            <w:r>
+              <w:rPr>
+                <w:noProof/>
+                <w:webHidden/>
+              </w:rPr>
+              <w:instrText xml:space="preserve"> PAGEREF _Toc198070009 \h </w:instrText>
+            </w:r>
+            <w:r>
+              <w:rPr>
+                <w:noProof/>
+                <w:webHidden/>
+              </w:rPr>
+            </w:r>
+            <w:r>
+              <w:rPr>
+                <w:noProof/>
+                <w:webHidden/>
+              </w:rPr>
+              <w:fldChar w:fldCharType="separate"/>
+            </w:r>
+            <w:r>
+              <w:rPr>
+                <w:noProof/>
+                <w:webHidden/>
+              </w:rPr>
+              <w:t>2</w:t>
+            </w:r>
+            <w:r>
+              <w:rPr>
+                <w:noProof/>
+                <w:webHidden/>
+              </w:rPr>
+              <w:fldChar w:fldCharType="end"/>
+            </w:r>
+          </w:hyperlink>
+        </w:p>
+        <w:p>
+          <w:pPr>
+            <w:pStyle w:val="TOC1"/>
+            <w:tabs>
+              <w:tab w:val="right" w:leader="dot" w:pos="9016"/>
+            </w:tabs>
+            <w:rPr>
+              <w:rFonts w:eastAsiaTheme="minorEastAsia"/>
+              <w:noProof/>
+              <w:lang w:eastAsia="en-GB"/>
+            </w:rPr>
+          </w:pPr>
+          <w:hyperlink w:anchor="_Toc198070010" w:history="1">
+            <w:r>
+              <w:rPr>
+                <w:rStyle w:val="Hyperlink"/>
+                <w:noProof/>
+              </w:rPr>
+              <w:t>Video Link</w:t>
+            </w:r>
+            <w:r>
+              <w:rPr>
+                <w:noProof/>
+                <w:webHidden/>
+              </w:rPr>
+              <w:tab/>
+            </w:r>
+            <w:r>
+              <w:rPr>
+                <w:noProof/>
+                <w:webHidden/>
+              </w:rPr>
+              <w:fldChar w:fldCharType="begin"/>
+            </w:r>
+            <w:r>
+              <w:rPr>
+                <w:noProof/>
+                <w:webHidden/>
+              </w:rPr>
+              <w:instrText xml:space="preserve"> PAGEREF _Toc198070010 \h </w:instrText>
+            </w:r>
+            <w:r>
+              <w:rPr>
+                <w:noProof/>
+                <w:webHidden/>
+              </w:rPr>
+            </w:r>
+            <w:r>
+              <w:rPr>
+                <w:noProof/>
+                <w:webHidden/>
+              </w:rPr>
+              <w:fldChar w:fldCharType="separate"/>
+            </w:r>
+            <w:r>
+              <w:rPr>
+                <w:noProof/>
+                <w:webHidden/>
+              </w:rPr>
+              <w:t>2</w:t>
+            </w:r>
+            <w:r>
+              <w:rPr>
+                <w:noProof/>
+                <w:webHidden/>
+              </w:rPr>
+              <w:fldChar w:fldCharType="end"/>
+            </w:r>
+          </w:hyperlink>
+        </w:p>
+        <w:p>
+          <w:pPr>
+            <w:pStyle w:val="TOC1"/>
+            <w:tabs>
+              <w:tab w:val="right" w:leader="dot" w:pos="9016"/>
+            </w:tabs>
+            <w:rPr>
+              <w:rFonts w:eastAsiaTheme="minorEastAsia"/>
+              <w:noProof/>
+              <w:lang w:eastAsia="en-GB"/>
+            </w:rPr>
+          </w:pPr>
+          <w:hyperlink w:anchor="_Toc198070011" w:history="1">
+            <w:r>
+              <w:rPr>
+                <w:rStyle w:val="Hyperlink"/>
+                <w:noProof/>
+              </w:rPr>
+              <w:t>Credits</w:t>
+            </w:r>
+            <w:r>
+              <w:rPr>
+                <w:noProof/>
+                <w:webHidden/>
+              </w:rPr>
+              <w:tab/>
+            </w:r>
+            <w:r>
+              <w:rPr>
+                <w:noProof/>
+                <w:webHidden/>
+              </w:rPr>
+              <w:fldChar w:fldCharType="begin"/>
+            </w:r>
+            <w:r>
+              <w:rPr>
+                <w:noProof/>
+                <w:webHidden/>
+              </w:rPr>
+              <w:instrText xml:space="preserve"> PAGEREF _Toc198070011 \h </w:instrText>
+            </w:r>
+            <w:r>
+              <w:rPr>
+                <w:noProof/>
+                <w:webHidden/>
+              </w:rPr>
+            </w:r>
+            <w:r>
+              <w:rPr>
+                <w:noProof/>
+                <w:webHidden/>
+              </w:rPr>
+              <w:fldChar w:fldCharType="separate"/>
+            </w:r>
+            <w:r>
+              <w:rPr>
+                <w:noProof/>
+                <w:webHidden/>
+              </w:rPr>
+              <w:t>2</w:t>
+            </w:r>
+            <w:r>
+              <w:rPr>
+                <w:noProof/>
+                <w:webHidden/>
+              </w:rPr>
+              <w:fldChar w:fldCharType="end"/>
+            </w:r>
+          </w:hyperlink>
+        </w:p>
+        <w:p>
+          <w:pPr>
+            <w:pStyle w:val="TOC1"/>
+            <w:tabs>
+              <w:tab w:val="right" w:leader="dot" w:pos="9016"/>
+            </w:tabs>
+            <w:rPr>
+              <w:rFonts w:eastAsiaTheme="minorEastAsia"/>
+              <w:noProof/>
+              <w:lang w:eastAsia="en-GB"/>
+            </w:rPr>
+          </w:pPr>
+          <w:hyperlink w:anchor="_Toc198070012" w:history="1">
+            <w:r>
+              <w:rPr>
+                <w:rStyle w:val="Hyperlink"/>
+                <w:noProof/>
+              </w:rPr>
+              <w:t>Other IP</w:t>
+            </w:r>
+            <w:r>
+              <w:rPr>
+                <w:noProof/>
+                <w:webHidden/>
+              </w:rPr>
+              <w:tab/>
+            </w:r>
+            <w:r>
+              <w:rPr>
+                <w:noProof/>
+                <w:webHidden/>
+              </w:rPr>
+              <w:fldChar w:fldCharType="begin"/>
+            </w:r>
+            <w:r>
+              <w:rPr>
+                <w:noProof/>
+                <w:webHidden/>
+              </w:rPr>
+              <w:instrText xml:space="preserve"> PAGEREF _Toc198070012 \h </w:instrText>
+            </w:r>
+            <w:r>
+              <w:rPr>
+                <w:noProof/>
+                <w:webHidden/>
+              </w:rPr>
+            </w:r>
+            <w:r>
+              <w:rPr>
+                <w:noProof/>
+                <w:webHidden/>
+              </w:rPr>
+              <w:fldChar w:fldCharType="separate"/>
+            </w:r>
+            <w:r>
+              <w:rPr>
+                <w:noProof/>
+                <w:webHidden/>
+              </w:rPr>
+              <w:t>2</w:t>
+            </w:r>
+            <w:r>
+              <w:rPr>
+                <w:noProof/>
+                <w:webHidden/>
+              </w:rPr>
+              <w:fldChar w:fldCharType="end"/>
+            </w:r>
+          </w:hyperlink>
+        </w:p>
+        <w:p>
+          <w:pPr>
+            <w:pStyle w:val="TOC1"/>
+            <w:tabs>
+              <w:tab w:val="right" w:leader="dot" w:pos="9016"/>
+            </w:tabs>
+            <w:rPr>
+              <w:rFonts w:eastAsiaTheme="minorEastAsia"/>
+              <w:noProof/>
+              <w:lang w:eastAsia="en-GB"/>
+            </w:rPr>
+          </w:pPr>
+          <w:hyperlink w:anchor="_Toc198070013" w:history="1">
+            <w:r>
+              <w:rPr>
+                <w:rStyle w:val="Hyperlink"/>
+                <w:noProof/>
+              </w:rPr>
+              <w:t>Asset Creation/Optimisation</w:t>
+            </w:r>
+            <w:r>
+              <w:rPr>
+                <w:noProof/>
+                <w:webHidden/>
+              </w:rPr>
+              <w:tab/>
+            </w:r>
+            <w:r>
+              <w:rPr>
+                <w:noProof/>
+                <w:webHidden/>
+              </w:rPr>
+              <w:fldChar w:fldCharType="begin"/>
+            </w:r>
+            <w:r>
+              <w:rPr>
+                <w:noProof/>
+                <w:webHidden/>
+              </w:rPr>
+              <w:instrText xml:space="preserve"> PAGEREF _Toc198070013 \h </w:instrText>
+            </w:r>
+            <w:r>
+              <w:rPr>
+                <w:noProof/>
+                <w:webHidden/>
+              </w:rPr>
+            </w:r>
+            <w:r>
+              <w:rPr>
+                <w:noProof/>
+                <w:webHidden/>
+              </w:rPr>
+              <w:fldChar w:fldCharType="separate"/>
+            </w:r>
+            <w:r>
+              <w:rPr>
+                <w:noProof/>
+                <w:webHidden/>
+              </w:rPr>
+              <w:t>3</w:t>
+            </w:r>
+            <w:r>
+              <w:rPr>
+                <w:noProof/>
+                <w:webHidden/>
+              </w:rPr>
+              <w:fldChar w:fldCharType="end"/>
+            </w:r>
+          </w:hyperlink>
+        </w:p>
+        <w:p>
+          <w:pPr>
+            <w:pStyle w:val="TOC1"/>
+            <w:tabs>
+              <w:tab w:val="right" w:leader="dot" w:pos="9016"/>
+            </w:tabs>
+            <w:rPr>
+              <w:rFonts w:eastAsiaTheme="minorEastAsia"/>
+              <w:noProof/>
+              <w:lang w:eastAsia="en-GB"/>
+            </w:rPr>
+          </w:pPr>
+          <w:hyperlink w:anchor="_Toc198070014" w:history="1">
+            <w:r>
+              <w:rPr>
+                <w:rStyle w:val="Hyperlink"/>
+                <w:noProof/>
+              </w:rPr>
+              <w:t>Issue List</w:t>
+            </w:r>
+            <w:r>
+              <w:rPr>
+                <w:noProof/>
+                <w:webHidden/>
+              </w:rPr>
+              <w:tab/>
+            </w:r>
+            <w:r>
+              <w:rPr>
+                <w:noProof/>
+                <w:webHidden/>
+              </w:rPr>
+              <w:fldChar w:fldCharType="begin"/>
+            </w:r>
+            <w:r>
+              <w:rPr>
+                <w:noProof/>
+                <w:webHidden/>
+              </w:rPr>
+              <w:instrText xml:space="preserve"> PAGEREF _Toc198070014 \h </w:instrText>
+            </w:r>
+            <w:r>
+              <w:rPr>
+                <w:noProof/>
+                <w:webHidden/>
+              </w:rPr>
+            </w:r>
+            <w:r>
+              <w:rPr>
+                <w:noProof/>
+                <w:webHidden/>
+              </w:rPr>
+              <w:fldChar w:fldCharType="separate"/>
+            </w:r>
+            <w:r>
+              <w:rPr>
+                <w:noProof/>
+                <w:webHidden/>
+              </w:rPr>
+              <w:t>3</w:t>
+            </w:r>
+            <w:r>
+              <w:rPr>
+                <w:noProof/>
+                <w:webHidden/>
+              </w:rPr>
+              <w:fldChar w:fldCharType="end"/>
+            </w:r>
+          </w:hyperlink>
+        </w:p>
+        <w:p>
           <w:r>
             <w:rPr>
               <w:b/>
@@ -601,77 +1154,634 @@
       <w:pPr>
         <w:pStyle w:val="Heading1"/>
       </w:pPr>
+      <w:bookmarkStart w:id="0" w:name="_Toc198070007"/>
       <w:r>
         <w:lastRenderedPageBreak/>
         <w:t>API Versions</w:t>
       </w:r>
+      <w:bookmarkEnd w:id="0"/>
+    </w:p>
+    <w:p>
+      <w:r>
+        <w:t>GitHub</w:t>
+      </w:r>
+      <w:r>
+        <w:t xml:space="preserve"> Desktop</w:t>
+      </w:r>
+    </w:p>
+    <w:p>
+      <w:r>
+        <w:t>Microsoft Visual Studios 2022</w:t>
+      </w:r>
+    </w:p>
+    <w:p>
+      <w:r>
+        <w:t>OpenGL</w:t>
+      </w:r>
+    </w:p>
+    <w:p>
+      <w:r>
+        <w:t>3DS max 2024</w:t>
+      </w:r>
+    </w:p>
+    <w:p>
+      <w:r>
+        <w:t>GIMP 2.10.38</w:t>
+      </w:r>
     </w:p>
     <w:p>
       <w:pPr>
         <w:pStyle w:val="Heading1"/>
       </w:pPr>
-      <w:r>
-        <w:t>Release Version</w:t>
-      </w:r>
-    </w:p>
-    <w:p>
-      <w:r>
+      <w:bookmarkStart w:id="1" w:name="_Toc198070008"/>
+      <w:r>
+        <w:t>Instructions</w:t>
+      </w:r>
+      <w:bookmarkEnd w:id="1"/>
+    </w:p>
+    <w:p>
+      <w:r>
+        <w:t>Controls:</w:t>
+      </w:r>
+    </w:p>
+    <w:p>
+      <w:r>
+        <w:t>W/A/S/D = movement</w:t>
+      </w:r>
+    </w:p>
+    <w:p>
+      <w:r>
+        <w:t>Click and Drag Left Mouse = rotate camera</w:t>
+      </w:r>
+    </w:p>
+    <w:p>
+      <w:r>
+        <w:t>Left Shift = Change Camera</w:t>
+      </w:r>
+    </w:p>
+    <w:p>
+      <w:pPr>
+        <w:pStyle w:val="Heading1"/>
+      </w:pPr>
+      <w:bookmarkStart w:id="2" w:name="_Toc198070009"/>
+      <w:r>
+        <w:t>Repository</w:t>
+      </w:r>
+      <w:bookmarkEnd w:id="2"/>
+    </w:p>
+    <w:p>
+      <w:hyperlink r:id="rId9" w:history="1">
+        <w:r>
+          <w:rPr>
+            <w:rStyle w:val="Hyperlink"/>
+          </w:rPr>
+          <w:t>https://github.com/Liamuk789/RTG3DCodebase</w:t>
+        </w:r>
+      </w:hyperlink>
+      <w:r>
+        <w:br/>
+      </w:r>
+    </w:p>
+    <w:p>
+      <w:hyperlink r:id="rId10" w:history="1">
+        <w:r>
+          <w:rPr>
+            <w:rStyle w:val="Hyperlink"/>
+          </w:rPr>
+          <w:t>https://github.com/Liamuk789/RTG3DCodebase.git</w:t>
+        </w:r>
+      </w:hyperlink>
+    </w:p>
+    <w:p>
+      <w:pPr>
+        <w:pStyle w:val="Heading1"/>
+      </w:pPr>
+      <w:bookmarkStart w:id="3" w:name="_Toc198070010"/>
+      <w:r>
+        <w:t>Video Link</w:t>
+      </w:r>
+      <w:bookmarkEnd w:id="3"/>
+    </w:p>
+    <w:p/>
+    <w:p>
+      <w:pPr>
+        <w:pStyle w:val="Heading1"/>
+      </w:pPr>
+      <w:bookmarkStart w:id="4" w:name="_Toc198070011"/>
+      <w:r>
+        <w:t>Credits</w:t>
+      </w:r>
+      <w:bookmarkEnd w:id="4"/>
+      <w:r>
+        <w:t xml:space="preserve"> </w:t>
+      </w:r>
+    </w:p>
+    <w:p>
+      <w:r>
+        <w:t xml:space="preserve">Original repository provided by </w:t>
+      </w:r>
+      <w:proofErr w:type="spellStart"/>
+      <w:r>
+        <w:t>Dr.Simon</w:t>
+      </w:r>
+      <w:proofErr w:type="spellEnd"/>
+      <w:r>
+        <w:t xml:space="preserve"> Scarle</w:t>
+      </w:r>
+    </w:p>
+    <w:p>
+      <w:r>
+        <w:t>Further works completed on repository</w:t>
+      </w:r>
+      <w:r>
+        <w:t>/project</w:t>
+      </w:r>
+      <w:r>
+        <w:t xml:space="preserve"> by Liam Hancox</w:t>
+      </w:r>
+    </w:p>
+    <w:p>
+      <w:pPr>
+        <w:pStyle w:val="Heading1"/>
+      </w:pPr>
+      <w:bookmarkStart w:id="5" w:name="_Toc198070012"/>
+      <w:r>
+        <w:t>Other I</w:t>
+      </w:r>
+      <w:r>
+        <w:t>P</w:t>
+      </w:r>
+      <w:bookmarkEnd w:id="5"/>
+    </w:p>
+    <w:p>
+      <w:pPr>
         <w:rPr>
-          <w:b/>
-          <w:bCs/>
+          <w:u w:val="single"/>
         </w:rPr>
-        <w:t>Instructions</w:t>
-      </w:r>
-    </w:p>
-    <w:p>
+      </w:pPr>
       <w:r>
         <w:rPr>
-          <w:b/>
-          <w:bCs/>
+          <w:u w:val="single"/>
         </w:rPr>
-        <w:t>Repository</w:t>
-      </w:r>
-    </w:p>
-    <w:p>
-      <w:r>
+        <w:t>Textures</w:t>
+      </w:r>
+      <w:r>
+        <w:t xml:space="preserve"> :</w:t>
+      </w:r>
+    </w:p>
+    <w:p>
+      <w:r>
+        <w:t xml:space="preserve">Wall Texture : </w:t>
+      </w:r>
+      <w:hyperlink r:id="rId11" w:history="1">
+        <w:r>
+          <w:rPr>
+            <w:rStyle w:val="Hyperlink"/>
+          </w:rPr>
+          <w:t>https://www.deviantart.com/zachvance/art/Dungeon-Wall-Classic-683642029</w:t>
+        </w:r>
+      </w:hyperlink>
+    </w:p>
+    <w:p>
+      <w:r>
+        <w:t xml:space="preserve">Portal Texture : </w:t>
+      </w:r>
+      <w:hyperlink r:id="rId12" w:history="1">
+        <w:r>
+          <w:rPr>
+            <w:rStyle w:val="Hyperlink"/>
+          </w:rPr>
+          <w:t>https://uk.pinterest.com/pin/841328774140587602/</w:t>
+        </w:r>
+      </w:hyperlink>
+    </w:p>
+    <w:p>
+      <w:r>
+        <w:lastRenderedPageBreak/>
+        <w:t xml:space="preserve">Glass Texture : </w:t>
+      </w:r>
+      <w:r>
+        <w:t>https://www.freepik.com/free-vector/flat-design-stained-glass-background_37369083.htm#fromView=keyword&amp;page=1&amp;position=5&amp;uuid=854c2e8f-404c-4e1e-a910-f3972277ae2a&amp;query=Vitral</w:t>
+      </w:r>
+    </w:p>
+    <w:p>
+      <w:pPr>
         <w:rPr>
-          <w:b/>
-          <w:bCs/>
+          <w:u w:val="single"/>
         </w:rPr>
-        <w:t>Credits</w:t>
-      </w:r>
-      <w:r>
-        <w:t xml:space="preserve"> </w:t>
-      </w:r>
-    </w:p>
-    <w:p>
+      </w:pPr>
       <w:r>
         <w:rPr>
-          <w:b/>
-          <w:bCs/>
+          <w:u w:val="single"/>
         </w:rPr>
-        <w:t>Other I</w:t>
-      </w:r>
-      <w:r>
-        <w:rPr>
-          <w:b/>
-          <w:bCs/>
-        </w:rPr>
-        <w:t>P</w:t>
-      </w:r>
-    </w:p>
-    <w:p>
-      <w:r>
-        <w:rPr>
-          <w:b/>
-          <w:bCs/>
-        </w:rPr>
+        <w:t>Models</w:t>
+      </w:r>
+      <w:r>
+        <w:t xml:space="preserve"> :</w:t>
+      </w:r>
+      <w:r>
+        <w:t xml:space="preserve"> (and base textures that came with)</w:t>
+      </w:r>
+    </w:p>
+    <w:p>
+      <w:r>
+        <w:t xml:space="preserve">Alien/Dog : </w:t>
+      </w:r>
+      <w:hyperlink r:id="rId13" w:history="1">
+        <w:r>
+          <w:rPr>
+            <w:rStyle w:val="Hyperlink"/>
+          </w:rPr>
+          <w:t>https://free3d.com/3d-model/alien-animal-update-in-blender-28x-953251.html</w:t>
+        </w:r>
+      </w:hyperlink>
+    </w:p>
+    <w:p>
+      <w:r>
+        <w:t xml:space="preserve">Ghost : </w:t>
+      </w:r>
+      <w:hyperlink r:id="rId14" w:history="1">
+        <w:r>
+          <w:rPr>
+            <w:rStyle w:val="Hyperlink"/>
+          </w:rPr>
+          <w:t>https://sketchfab.com/3d-models/ghost-3f2a9ed5293e4d648ae020d5ab89d69b</w:t>
+        </w:r>
+      </w:hyperlink>
+    </w:p>
+    <w:p>
+      <w:r>
+        <w:t xml:space="preserve">Ogre : </w:t>
+      </w:r>
+      <w:hyperlink r:id="rId15" w:history="1">
+        <w:r>
+          <w:rPr>
+            <w:rStyle w:val="Hyperlink"/>
+          </w:rPr>
+          <w:t>https://free3d.com/3d-model/ogro-90005.html</w:t>
+        </w:r>
+      </w:hyperlink>
+    </w:p>
+    <w:p>
+      <w:pPr>
+        <w:pStyle w:val="Heading1"/>
+      </w:pPr>
+      <w:bookmarkStart w:id="6" w:name="_Toc198070013"/>
+      <w:r>
+        <w:t>Asset Creation/Optimisation</w:t>
+      </w:r>
+      <w:bookmarkEnd w:id="6"/>
+    </w:p>
+    <w:p>
+      <w:r>
+        <w:t>A number of assets were edited to help improve running time performance and loading times, these are listed below :</w:t>
+      </w:r>
+    </w:p>
+    <w:p>
+      <w:pPr>
+        <w:pStyle w:val="ListParagraph"/>
+        <w:numPr>
+          <w:ilvl w:val="0"/>
+          <w:numId w:val="2"/>
+        </w:numPr>
+      </w:pPr>
+      <w:r>
+        <w:t>cube_lowpoly.obj</w:t>
+      </w:r>
+      <w:r>
+        <w:t xml:space="preserve"> was created within 3ds Max, this was a low poly cube to replace the </w:t>
+      </w:r>
+      <w:proofErr w:type="spellStart"/>
+      <w:r>
+        <w:t>highpoly.cube</w:t>
+      </w:r>
+      <w:proofErr w:type="spellEnd"/>
+      <w:r>
+        <w:t xml:space="preserve"> provided and is used across many of the project</w:t>
+      </w:r>
+    </w:p>
+    <w:p>
+      <w:pPr>
+        <w:pStyle w:val="ListParagraph"/>
+        <w:numPr>
+          <w:ilvl w:val="0"/>
+          <w:numId w:val="2"/>
+        </w:numPr>
+      </w:pPr>
+      <w:r>
+        <w:t>Normal Maps created</w:t>
+      </w:r>
+      <w:r>
+        <w:t xml:space="preserve"> in GIMP</w:t>
+      </w:r>
+      <w:r>
+        <w:t xml:space="preserve"> :</w:t>
+      </w:r>
+    </w:p>
+    <w:p>
+      <w:pPr>
+        <w:pStyle w:val="ListParagraph"/>
+        <w:numPr>
+          <w:ilvl w:val="1"/>
+          <w:numId w:val="2"/>
+        </w:numPr>
+      </w:pPr>
+      <w:r>
+        <w:t>dungeon_wall_normal.jpg</w:t>
+      </w:r>
+    </w:p>
+    <w:p>
+      <w:pPr>
+        <w:pStyle w:val="ListParagraph"/>
+        <w:numPr>
+          <w:ilvl w:val="1"/>
+          <w:numId w:val="2"/>
+        </w:numPr>
+      </w:pPr>
+      <w:r>
+        <w:t>beast_texture_norm.jpg</w:t>
+      </w:r>
+    </w:p>
+    <w:p>
+      <w:pPr>
+        <w:pStyle w:val="ListParagraph"/>
+        <w:numPr>
+          <w:ilvl w:val="1"/>
+          <w:numId w:val="2"/>
+        </w:numPr>
+      </w:pPr>
+      <w:r>
+        <w:t>Glass-Norm.png</w:t>
+      </w:r>
+    </w:p>
+    <w:p>
+      <w:pPr>
+        <w:pStyle w:val="ListParagraph"/>
+        <w:numPr>
+          <w:ilvl w:val="1"/>
+          <w:numId w:val="2"/>
+        </w:numPr>
+      </w:pPr>
+      <w:r>
+        <w:t>torchNorm.jpg</w:t>
+      </w:r>
+    </w:p>
+    <w:p>
+      <w:pPr>
+        <w:pStyle w:val="ListParagraph"/>
+        <w:numPr>
+          <w:ilvl w:val="1"/>
+          <w:numId w:val="2"/>
+        </w:numPr>
+      </w:pPr>
+      <w:r>
+        <w:t>ghost-norm</w:t>
+      </w:r>
+      <w:r>
+        <w:t>.jpg</w:t>
+      </w:r>
+    </w:p>
+    <w:p>
+      <w:pPr>
+        <w:pStyle w:val="ListParagraph"/>
+        <w:numPr>
+          <w:ilvl w:val="1"/>
+          <w:numId w:val="2"/>
+        </w:numPr>
+      </w:pPr>
+      <w:r>
+        <w:t>Alien-Animal-Base-Color-Low-Norm</w:t>
+      </w:r>
+      <w:r>
+        <w:t>.jpg</w:t>
+      </w:r>
+    </w:p>
+    <w:p>
+      <w:pPr>
+        <w:pStyle w:val="ListParagraph"/>
+        <w:numPr>
+          <w:ilvl w:val="0"/>
+          <w:numId w:val="2"/>
+        </w:numPr>
+      </w:pPr>
+      <w:r>
+        <w:t>Textures with added alpha channel in GIMP :</w:t>
+      </w:r>
+    </w:p>
+    <w:p>
+      <w:pPr>
+        <w:pStyle w:val="ListParagraph"/>
+        <w:numPr>
+          <w:ilvl w:val="1"/>
+          <w:numId w:val="2"/>
+        </w:numPr>
+      </w:pPr>
+      <w:r>
+        <w:t>ghost.png</w:t>
+      </w:r>
+    </w:p>
+    <w:p>
+      <w:pPr>
+        <w:pStyle w:val="ListParagraph"/>
+        <w:numPr>
+          <w:ilvl w:val="1"/>
+          <w:numId w:val="2"/>
+        </w:numPr>
+      </w:pPr>
+      <w:r>
+        <w:t>Glass.png</w:t>
+      </w:r>
+    </w:p>
+    <w:p>
+      <w:pPr>
+        <w:pStyle w:val="ListParagraph"/>
+        <w:numPr>
+          <w:ilvl w:val="0"/>
+          <w:numId w:val="2"/>
+        </w:numPr>
+      </w:pPr>
+      <w:r>
+        <w:t>Lowered Resolution textures in GIMP :</w:t>
+      </w:r>
+    </w:p>
+    <w:p>
+      <w:pPr>
+        <w:pStyle w:val="ListParagraph"/>
+        <w:numPr>
+          <w:ilvl w:val="1"/>
+          <w:numId w:val="2"/>
+        </w:numPr>
+      </w:pPr>
+      <w:r>
+        <w:t>Alien-Animal-Base-Color-Low.jpg</w:t>
+      </w:r>
+    </w:p>
+    <w:p>
+      <w:pPr>
+        <w:pStyle w:val="ListParagraph"/>
+        <w:numPr>
+          <w:ilvl w:val="1"/>
+          <w:numId w:val="2"/>
+        </w:numPr>
+      </w:pPr>
+      <w:r>
+        <w:t>SkinColorMostro_COLOR-Low.png</w:t>
+      </w:r>
+    </w:p>
+    <w:p>
+      <w:pPr>
+        <w:pStyle w:val="ListParagraph"/>
+      </w:pPr>
+    </w:p>
+    <w:p>
+      <w:pPr>
+        <w:pStyle w:val="ListParagraph"/>
+      </w:pPr>
+    </w:p>
+    <w:p>
+      <w:pPr>
+        <w:pStyle w:val="Heading1"/>
+      </w:pPr>
+      <w:bookmarkStart w:id="7" w:name="_Toc198070014"/>
+      <w:r>
         <w:t>Issue List</w:t>
       </w:r>
-    </w:p>
-    <w:p/>
+      <w:bookmarkEnd w:id="7"/>
+    </w:p>
+    <w:p>
+      <w:pPr>
+        <w:pStyle w:val="ListParagraph"/>
+        <w:numPr>
+          <w:ilvl w:val="0"/>
+          <w:numId w:val="1"/>
+        </w:numPr>
+      </w:pPr>
+      <w:r>
+        <w:t>No collision detection</w:t>
+      </w:r>
+      <w:r>
+        <w:t xml:space="preserve"> on player/AI/Walls</w:t>
+      </w:r>
+    </w:p>
+    <w:p>
+      <w:pPr>
+        <w:pStyle w:val="ListParagraph"/>
+        <w:numPr>
+          <w:ilvl w:val="0"/>
+          <w:numId w:val="1"/>
+        </w:numPr>
+      </w:pPr>
+      <w:r>
+        <w:t xml:space="preserve">An attempt to have a model attach to the </w:t>
+      </w:r>
+      <w:proofErr w:type="gramStart"/>
+      <w:r>
+        <w:t>first person</w:t>
+      </w:r>
+      <w:proofErr w:type="gramEnd"/>
+      <w:r>
+        <w:t xml:space="preserve"> camera (</w:t>
+      </w:r>
+      <w:proofErr w:type="spellStart"/>
+      <w:r>
+        <w:t>DogCam</w:t>
+      </w:r>
+      <w:proofErr w:type="spellEnd"/>
+      <w:r>
+        <w:t>) but couldn’t get it to move</w:t>
+      </w:r>
+    </w:p>
+    <w:p>
+      <w:pPr>
+        <w:pStyle w:val="ListParagraph"/>
+        <w:numPr>
+          <w:ilvl w:val="0"/>
+          <w:numId w:val="1"/>
+        </w:numPr>
+      </w:pPr>
+      <w:r>
+        <w:t>Spotlights do not load as effectively as other lights with origins etc</w:t>
+      </w:r>
+    </w:p>
+    <w:p>
+      <w:pPr>
+        <w:pStyle w:val="ListParagraph"/>
+        <w:numPr>
+          <w:ilvl w:val="0"/>
+          <w:numId w:val="1"/>
+        </w:numPr>
+      </w:pPr>
+      <w:r>
+        <w:lastRenderedPageBreak/>
+        <w:t xml:space="preserve">Floor is just a stretched </w:t>
+      </w:r>
+      <w:proofErr w:type="spellStart"/>
+      <w:r>
+        <w:t>lowpoly</w:t>
+      </w:r>
+      <w:proofErr w:type="spellEnd"/>
+      <w:r>
+        <w:t xml:space="preserve"> cube</w:t>
+      </w:r>
+    </w:p>
+    <w:p>
+      <w:pPr>
+        <w:pStyle w:val="ListParagraph"/>
+        <w:numPr>
+          <w:ilvl w:val="0"/>
+          <w:numId w:val="1"/>
+        </w:numPr>
+      </w:pPr>
+      <w:r>
+        <w:t>Portal has been made quickly just to frame the portal shader object</w:t>
+      </w:r>
+    </w:p>
+    <w:p>
+      <w:pPr>
+        <w:pStyle w:val="ListParagraph"/>
+        <w:numPr>
+          <w:ilvl w:val="0"/>
+          <w:numId w:val="1"/>
+        </w:numPr>
+      </w:pPr>
+      <w:r>
+        <w:t xml:space="preserve">Amount of </w:t>
+      </w:r>
+      <w:proofErr w:type="spellStart"/>
+      <w:r>
+        <w:t>pointlights</w:t>
+      </w:r>
+      <w:proofErr w:type="spellEnd"/>
+      <w:r>
+        <w:t>, torchlights and spotlights does not update to the current number of lights and is hard coded in the shaders</w:t>
+      </w:r>
+    </w:p>
+    <w:p>
+      <w:pPr>
+        <w:pStyle w:val="ListParagraph"/>
+        <w:numPr>
+          <w:ilvl w:val="0"/>
+          <w:numId w:val="1"/>
+        </w:numPr>
+      </w:pPr>
+      <w:r>
+        <w:t>Transparency of textures relies on the image used to have an alpha channel</w:t>
+      </w:r>
+    </w:p>
+    <w:p>
+      <w:pPr>
+        <w:pStyle w:val="ListParagraph"/>
+        <w:numPr>
+          <w:ilvl w:val="0"/>
+          <w:numId w:val="1"/>
+        </w:numPr>
+      </w:pPr>
+      <w:r>
+        <w:t>Repetitive function calls due to poor inheritance patterns</w:t>
+      </w:r>
+    </w:p>
     <w:sectPr>
-      <w:footerReference w:type="default" r:id="rId8"/>
+      <w:footerReference w:type="default" r:id="rId16"/>
       <w:pgSz w:w="11906" w:h="16838"/>
       <w:pgMar w:top="1440" w:right="1440" w:bottom="1440" w:left="1440" w:header="708" w:footer="708" w:gutter="0"/>
       <w:pgNumType w:start="0"/>
@@ -792,6 +1902,243 @@
     </w:p>
   </w:footnote>
 </w:footnotes>
+</file>
+
+<file path=word/numbering.xml><?xml version="1.0" encoding="utf-8"?>
+<w:numbering xmlns:wpc="http://schemas.microsoft.com/office/word/2010/wordprocessingCanvas" xmlns:cx="http://schemas.microsoft.com/office/drawing/2014/chartex" xmlns:cx1="http://schemas.microsoft.com/office/drawing/2015/9/8/chartex" xmlns:cx2="http://schemas.microsoft.com/office/drawing/2015/10/21/chartex" xmlns:cx3="http://schemas.microsoft.com/office/drawing/2016/5/9/chartex" xmlns:cx4="http://schemas.microsoft.com/office/drawing/2016/5/10/chartex" xmlns:cx5="http://schemas.microsoft.com/office/drawing/2016/5/11/chartex" xmlns:cx6="http://schemas.microsoft.com/office/drawing/2016/5/12/chartex" xmlns:cx7="http://schemas.microsoft.com/office/drawing/2016/5/13/chartex" xmlns:cx8="http://schemas.microsoft.com/office/drawing/2016/5/14/chartex" xmlns:mc="http://schemas.openxmlformats.org/markup-compatibility/2006" xmlns:aink="http://schemas.microsoft.com/office/drawing/2016/ink" xmlns:am3d="http://schemas.microsoft.com/office/drawing/2017/model3d" xmlns:o="urn:schemas-microsoft-com:office:office" xmlns:oel="http://schemas.microsoft.com/office/2019/extlst" xmlns:r="http://schemas.openxmlformats.org/officeDocument/2006/relationships" xmlns:m="http://schemas.openxmlformats.org/officeDocument/2006/math" xmlns:v="urn:schemas-microsoft-com:vml" xmlns:wp14="http://schemas.microsoft.com/office/word/2010/wordprocessingDrawing" xmlns:wp="http://schemas.openxmlformats.org/drawingml/2006/wordprocessingDrawing" xmlns:w10="urn:schemas-microsoft-com:office:word" xmlns:w="http://schemas.openxmlformats.org/wordprocessingml/2006/main" xmlns:w14="http://schemas.microsoft.com/office/word/2010/wordml" xmlns:w15="http://schemas.microsoft.com/office/word/2012/wordml" xmlns:w16cex="http://schemas.microsoft.com/office/word/2018/wordml/cex" xmlns:w16cid="http://schemas.microsoft.com/office/word/2016/wordml/cid" xmlns:w16="http://schemas.microsoft.com/office/word/2018/wordml" xmlns:w16du="http://schemas.microsoft.com/office/word/2023/wordml/word16du" xmlns:w16sdtdh="http://schemas.microsoft.com/office/word/2020/wordml/sdtdatahash" xmlns:w16sdtfl="http://schemas.microsoft.com/office/word/2024/wordml/sdtformatlock" xmlns:w16se="http://schemas.microsoft.com/office/word/2015/wordml/symex" xmlns:wpg="http://schemas.microsoft.com/office/word/2010/wordprocessingGroup" xmlns:wpi="http://schemas.microsoft.com/office/word/2010/wordprocessingInk" xmlns:wne="http://schemas.microsoft.com/office/word/2006/wordml" xmlns:wps="http://schemas.microsoft.com/office/word/2010/wordprocessingShape" mc:Ignorable="w14 w15 w16se w16cid w16 w16cex w16sdtdh w16sdtfl w16du wp14">
+  <w:abstractNum w:abstractNumId="0" w15:restartNumberingAfterBreak="0">
+    <w:nsid w:val="2307700C"/>
+    <w:multiLevelType w:val="hybridMultilevel"/>
+    <w:tmpl w:val="9C46B806"/>
+    <w:lvl w:ilvl="0" w:tplc="08090001">
+      <w:start w:val="1"/>
+      <w:numFmt w:val="bullet"/>
+      <w:lvlText w:val=""/>
+      <w:lvlJc w:val="left"/>
+      <w:pPr>
+        <w:ind w:left="720" w:hanging="360"/>
+      </w:pPr>
+      <w:rPr>
+        <w:rFonts w:ascii="Symbol" w:hAnsi="Symbol" w:hint="default"/>
+      </w:rPr>
+    </w:lvl>
+    <w:lvl w:ilvl="1" w:tplc="08090003" w:tentative="1">
+      <w:start w:val="1"/>
+      <w:numFmt w:val="bullet"/>
+      <w:lvlText w:val="o"/>
+      <w:lvlJc w:val="left"/>
+      <w:pPr>
+        <w:ind w:left="1440" w:hanging="360"/>
+      </w:pPr>
+      <w:rPr>
+        <w:rFonts w:ascii="Courier New" w:hAnsi="Courier New" w:cs="Courier New" w:hint="default"/>
+      </w:rPr>
+    </w:lvl>
+    <w:lvl w:ilvl="2" w:tplc="08090005" w:tentative="1">
+      <w:start w:val="1"/>
+      <w:numFmt w:val="bullet"/>
+      <w:lvlText w:val=""/>
+      <w:lvlJc w:val="left"/>
+      <w:pPr>
+        <w:ind w:left="2160" w:hanging="360"/>
+      </w:pPr>
+      <w:rPr>
+        <w:rFonts w:ascii="Wingdings" w:hAnsi="Wingdings" w:hint="default"/>
+      </w:rPr>
+    </w:lvl>
+    <w:lvl w:ilvl="3" w:tplc="08090001" w:tentative="1">
+      <w:start w:val="1"/>
+      <w:numFmt w:val="bullet"/>
+      <w:lvlText w:val=""/>
+      <w:lvlJc w:val="left"/>
+      <w:pPr>
+        <w:ind w:left="2880" w:hanging="360"/>
+      </w:pPr>
+      <w:rPr>
+        <w:rFonts w:ascii="Symbol" w:hAnsi="Symbol" w:hint="default"/>
+      </w:rPr>
+    </w:lvl>
+    <w:lvl w:ilvl="4" w:tplc="08090003" w:tentative="1">
+      <w:start w:val="1"/>
+      <w:numFmt w:val="bullet"/>
+      <w:lvlText w:val="o"/>
+      <w:lvlJc w:val="left"/>
+      <w:pPr>
+        <w:ind w:left="3600" w:hanging="360"/>
+      </w:pPr>
+      <w:rPr>
+        <w:rFonts w:ascii="Courier New" w:hAnsi="Courier New" w:cs="Courier New" w:hint="default"/>
+      </w:rPr>
+    </w:lvl>
+    <w:lvl w:ilvl="5" w:tplc="08090005" w:tentative="1">
+      <w:start w:val="1"/>
+      <w:numFmt w:val="bullet"/>
+      <w:lvlText w:val=""/>
+      <w:lvlJc w:val="left"/>
+      <w:pPr>
+        <w:ind w:left="4320" w:hanging="360"/>
+      </w:pPr>
+      <w:rPr>
+        <w:rFonts w:ascii="Wingdings" w:hAnsi="Wingdings" w:hint="default"/>
+      </w:rPr>
+    </w:lvl>
+    <w:lvl w:ilvl="6" w:tplc="08090001" w:tentative="1">
+      <w:start w:val="1"/>
+      <w:numFmt w:val="bullet"/>
+      <w:lvlText w:val=""/>
+      <w:lvlJc w:val="left"/>
+      <w:pPr>
+        <w:ind w:left="5040" w:hanging="360"/>
+      </w:pPr>
+      <w:rPr>
+        <w:rFonts w:ascii="Symbol" w:hAnsi="Symbol" w:hint="default"/>
+      </w:rPr>
+    </w:lvl>
+    <w:lvl w:ilvl="7" w:tplc="08090003" w:tentative="1">
+      <w:start w:val="1"/>
+      <w:numFmt w:val="bullet"/>
+      <w:lvlText w:val="o"/>
+      <w:lvlJc w:val="left"/>
+      <w:pPr>
+        <w:ind w:left="5760" w:hanging="360"/>
+      </w:pPr>
+      <w:rPr>
+        <w:rFonts w:ascii="Courier New" w:hAnsi="Courier New" w:cs="Courier New" w:hint="default"/>
+      </w:rPr>
+    </w:lvl>
+    <w:lvl w:ilvl="8" w:tplc="08090005" w:tentative="1">
+      <w:start w:val="1"/>
+      <w:numFmt w:val="bullet"/>
+      <w:lvlText w:val=""/>
+      <w:lvlJc w:val="left"/>
+      <w:pPr>
+        <w:ind w:left="6480" w:hanging="360"/>
+      </w:pPr>
+      <w:rPr>
+        <w:rFonts w:ascii="Wingdings" w:hAnsi="Wingdings" w:hint="default"/>
+      </w:rPr>
+    </w:lvl>
+  </w:abstractNum>
+  <w:abstractNum w:abstractNumId="1" w15:restartNumberingAfterBreak="0">
+    <w:nsid w:val="65A822CE"/>
+    <w:multiLevelType w:val="hybridMultilevel"/>
+    <w:tmpl w:val="1D825194"/>
+    <w:lvl w:ilvl="0" w:tplc="08090001">
+      <w:start w:val="1"/>
+      <w:numFmt w:val="bullet"/>
+      <w:lvlText w:val=""/>
+      <w:lvlJc w:val="left"/>
+      <w:pPr>
+        <w:ind w:left="720" w:hanging="360"/>
+      </w:pPr>
+      <w:rPr>
+        <w:rFonts w:ascii="Symbol" w:hAnsi="Symbol" w:hint="default"/>
+      </w:rPr>
+    </w:lvl>
+    <w:lvl w:ilvl="1" w:tplc="08090003">
+      <w:start w:val="1"/>
+      <w:numFmt w:val="bullet"/>
+      <w:lvlText w:val="o"/>
+      <w:lvlJc w:val="left"/>
+      <w:pPr>
+        <w:ind w:left="1440" w:hanging="360"/>
+      </w:pPr>
+      <w:rPr>
+        <w:rFonts w:ascii="Courier New" w:hAnsi="Courier New" w:cs="Courier New" w:hint="default"/>
+      </w:rPr>
+    </w:lvl>
+    <w:lvl w:ilvl="2" w:tplc="08090005" w:tentative="1">
+      <w:start w:val="1"/>
+      <w:numFmt w:val="bullet"/>
+      <w:lvlText w:val=""/>
+      <w:lvlJc w:val="left"/>
+      <w:pPr>
+        <w:ind w:left="2160" w:hanging="360"/>
+      </w:pPr>
+      <w:rPr>
+        <w:rFonts w:ascii="Wingdings" w:hAnsi="Wingdings" w:hint="default"/>
+      </w:rPr>
+    </w:lvl>
+    <w:lvl w:ilvl="3" w:tplc="08090001" w:tentative="1">
+      <w:start w:val="1"/>
+      <w:numFmt w:val="bullet"/>
+      <w:lvlText w:val=""/>
+      <w:lvlJc w:val="left"/>
+      <w:pPr>
+        <w:ind w:left="2880" w:hanging="360"/>
+      </w:pPr>
+      <w:rPr>
+        <w:rFonts w:ascii="Symbol" w:hAnsi="Symbol" w:hint="default"/>
+      </w:rPr>
+    </w:lvl>
+    <w:lvl w:ilvl="4" w:tplc="08090003" w:tentative="1">
+      <w:start w:val="1"/>
+      <w:numFmt w:val="bullet"/>
+      <w:lvlText w:val="o"/>
+      <w:lvlJc w:val="left"/>
+      <w:pPr>
+        <w:ind w:left="3600" w:hanging="360"/>
+      </w:pPr>
+      <w:rPr>
+        <w:rFonts w:ascii="Courier New" w:hAnsi="Courier New" w:cs="Courier New" w:hint="default"/>
+      </w:rPr>
+    </w:lvl>
+    <w:lvl w:ilvl="5" w:tplc="08090005" w:tentative="1">
+      <w:start w:val="1"/>
+      <w:numFmt w:val="bullet"/>
+      <w:lvlText w:val=""/>
+      <w:lvlJc w:val="left"/>
+      <w:pPr>
+        <w:ind w:left="4320" w:hanging="360"/>
+      </w:pPr>
+      <w:rPr>
+        <w:rFonts w:ascii="Wingdings" w:hAnsi="Wingdings" w:hint="default"/>
+      </w:rPr>
+    </w:lvl>
+    <w:lvl w:ilvl="6" w:tplc="08090001" w:tentative="1">
+      <w:start w:val="1"/>
+      <w:numFmt w:val="bullet"/>
+      <w:lvlText w:val=""/>
+      <w:lvlJc w:val="left"/>
+      <w:pPr>
+        <w:ind w:left="5040" w:hanging="360"/>
+      </w:pPr>
+      <w:rPr>
+        <w:rFonts w:ascii="Symbol" w:hAnsi="Symbol" w:hint="default"/>
+      </w:rPr>
+    </w:lvl>
+    <w:lvl w:ilvl="7" w:tplc="08090003" w:tentative="1">
+      <w:start w:val="1"/>
+      <w:numFmt w:val="bullet"/>
+      <w:lvlText w:val="o"/>
+      <w:lvlJc w:val="left"/>
+      <w:pPr>
+        <w:ind w:left="5760" w:hanging="360"/>
+      </w:pPr>
+      <w:rPr>
+        <w:rFonts w:ascii="Courier New" w:hAnsi="Courier New" w:cs="Courier New" w:hint="default"/>
+      </w:rPr>
+    </w:lvl>
+    <w:lvl w:ilvl="8" w:tplc="08090005" w:tentative="1">
+      <w:start w:val="1"/>
+      <w:numFmt w:val="bullet"/>
+      <w:lvlText w:val=""/>
+      <w:lvlJc w:val="left"/>
+      <w:pPr>
+        <w:ind w:left="6480" w:hanging="360"/>
+      </w:pPr>
+      <w:rPr>
+        <w:rFonts w:ascii="Wingdings" w:hAnsi="Wingdings" w:hint="default"/>
+      </w:rPr>
+    </w:lvl>
+  </w:abstractNum>
+  <w:num w:numId="1" w16cid:durableId="367075487">
+    <w:abstractNumId w:val="0"/>
+  </w:num>
+  <w:num w:numId="2" w16cid:durableId="37559413">
+    <w:abstractNumId w:val="1"/>
+  </w:num>
+</w:numbering>
 </file>
 
 <file path=word/styles.xml><?xml version="1.0" encoding="utf-8"?>
@@ -1397,6 +2744,7 @@
   <w:style w:type="character" w:default="1" w:styleId="DefaultParagraphFont">
     <w:name w:val="Default Paragraph Font"/>
     <w:uiPriority w:val="1"/>
+    <w:semiHidden/>
     <w:unhideWhenUsed/>
   </w:style>
   <w:style w:type="table" w:default="1" w:styleId="TableNormal">
@@ -1822,6 +3170,41 @@
     <w:link w:val="Header"/>
     <w:uiPriority w:val="99"/>
     <w:rsid w:val="00A7304B"/>
+  </w:style>
+  <w:style w:type="character" w:styleId="Hyperlink">
+    <w:name w:val="Hyperlink"/>
+    <w:basedOn w:val="DefaultParagraphFont"/>
+    <w:uiPriority w:val="99"/>
+    <w:unhideWhenUsed/>
+    <w:rsid w:val="00DB6214"/>
+    <w:rPr>
+      <w:color w:val="467886" w:themeColor="hyperlink"/>
+      <w:u w:val="single"/>
+    </w:rPr>
+  </w:style>
+  <w:style w:type="character" w:styleId="UnresolvedMention">
+    <w:name w:val="Unresolved Mention"/>
+    <w:basedOn w:val="DefaultParagraphFont"/>
+    <w:uiPriority w:val="99"/>
+    <w:semiHidden/>
+    <w:unhideWhenUsed/>
+    <w:rsid w:val="00DB6214"/>
+    <w:rPr>
+      <w:color w:val="605E5C"/>
+      <w:shd w:val="clear" w:color="auto" w:fill="E1DFDD"/>
+    </w:rPr>
+  </w:style>
+  <w:style w:type="paragraph" w:styleId="TOC1">
+    <w:name w:val="toc 1"/>
+    <w:basedOn w:val="Normal"/>
+    <w:next w:val="Normal"/>
+    <w:autoRedefine/>
+    <w:uiPriority w:val="39"/>
+    <w:unhideWhenUsed/>
+    <w:rsid w:val="00DB6214"/>
+    <w:pPr>
+      <w:spacing w:after="100"/>
+    </w:pPr>
   </w:style>
 </w:styles>
 </file>

</xml_diff>

<commit_message>
Final Push with documents finished
</commit_message>
<xml_diff>
--- a/WRITTEN DOCUMENTS/st20235597-GDV5001-PORT1-CK.docx
+++ b/WRITTEN DOCUMENTS/st20235597-GDV5001-PORT1-CK.docx
@@ -585,7 +585,7 @@
           <w:r>
             <w:fldChar w:fldCharType="separate"/>
           </w:r>
-          <w:hyperlink w:anchor="_Toc198070007" w:history="1">
+          <w:hyperlink w:anchor="_Toc198207674" w:history="1">
             <w:r>
               <w:rPr>
                 <w:rStyle w:val="Hyperlink"/>
@@ -612,7 +612,7 @@
                 <w:noProof/>
                 <w:webHidden/>
               </w:rPr>
-              <w:instrText xml:space="preserve"> PAGEREF _Toc198070007 \h </w:instrText>
+              <w:instrText xml:space="preserve"> PAGEREF _Toc198207674 \h </w:instrText>
             </w:r>
             <w:r>
               <w:rPr>
@@ -655,7 +655,7 @@
               <w:lang w:eastAsia="en-GB"/>
             </w:rPr>
           </w:pPr>
-          <w:hyperlink w:anchor="_Toc198070008" w:history="1">
+          <w:hyperlink w:anchor="_Toc198207675" w:history="1">
             <w:r>
               <w:rPr>
                 <w:rStyle w:val="Hyperlink"/>
@@ -682,7 +682,7 @@
                 <w:noProof/>
                 <w:webHidden/>
               </w:rPr>
-              <w:instrText xml:space="preserve"> PAGEREF _Toc198070008 \h </w:instrText>
+              <w:instrText xml:space="preserve"> PAGEREF _Toc198207675 \h </w:instrText>
             </w:r>
             <w:r>
               <w:rPr>
@@ -725,7 +725,7 @@
               <w:lang w:eastAsia="en-GB"/>
             </w:rPr>
           </w:pPr>
-          <w:hyperlink w:anchor="_Toc198070009" w:history="1">
+          <w:hyperlink w:anchor="_Toc198207676" w:history="1">
             <w:r>
               <w:rPr>
                 <w:rStyle w:val="Hyperlink"/>
@@ -752,7 +752,7 @@
                 <w:noProof/>
                 <w:webHidden/>
               </w:rPr>
-              <w:instrText xml:space="preserve"> PAGEREF _Toc198070009 \h </w:instrText>
+              <w:instrText xml:space="preserve"> PAGEREF _Toc198207676 \h </w:instrText>
             </w:r>
             <w:r>
               <w:rPr>
@@ -795,7 +795,7 @@
               <w:lang w:eastAsia="en-GB"/>
             </w:rPr>
           </w:pPr>
-          <w:hyperlink w:anchor="_Toc198070010" w:history="1">
+          <w:hyperlink w:anchor="_Toc198207677" w:history="1">
             <w:r>
               <w:rPr>
                 <w:rStyle w:val="Hyperlink"/>
@@ -822,7 +822,7 @@
                 <w:noProof/>
                 <w:webHidden/>
               </w:rPr>
-              <w:instrText xml:space="preserve"> PAGEREF _Toc198070010 \h </w:instrText>
+              <w:instrText xml:space="preserve"> PAGEREF _Toc198207677 \h </w:instrText>
             </w:r>
             <w:r>
               <w:rPr>
@@ -865,7 +865,7 @@
               <w:lang w:eastAsia="en-GB"/>
             </w:rPr>
           </w:pPr>
-          <w:hyperlink w:anchor="_Toc198070011" w:history="1">
+          <w:hyperlink w:anchor="_Toc198207678" w:history="1">
             <w:r>
               <w:rPr>
                 <w:rStyle w:val="Hyperlink"/>
@@ -892,7 +892,7 @@
                 <w:noProof/>
                 <w:webHidden/>
               </w:rPr>
-              <w:instrText xml:space="preserve"> PAGEREF _Toc198070011 \h </w:instrText>
+              <w:instrText xml:space="preserve"> PAGEREF _Toc198207678 \h </w:instrText>
             </w:r>
             <w:r>
               <w:rPr>
@@ -935,7 +935,7 @@
               <w:lang w:eastAsia="en-GB"/>
             </w:rPr>
           </w:pPr>
-          <w:hyperlink w:anchor="_Toc198070012" w:history="1">
+          <w:hyperlink w:anchor="_Toc198207679" w:history="1">
             <w:r>
               <w:rPr>
                 <w:rStyle w:val="Hyperlink"/>
@@ -962,7 +962,7 @@
                 <w:noProof/>
                 <w:webHidden/>
               </w:rPr>
-              <w:instrText xml:space="preserve"> PAGEREF _Toc198070012 \h </w:instrText>
+              <w:instrText xml:space="preserve"> PAGEREF _Toc198207679 \h </w:instrText>
             </w:r>
             <w:r>
               <w:rPr>
@@ -1005,7 +1005,7 @@
               <w:lang w:eastAsia="en-GB"/>
             </w:rPr>
           </w:pPr>
-          <w:hyperlink w:anchor="_Toc198070013" w:history="1">
+          <w:hyperlink w:anchor="_Toc198207680" w:history="1">
             <w:r>
               <w:rPr>
                 <w:rStyle w:val="Hyperlink"/>
@@ -1032,7 +1032,7 @@
                 <w:noProof/>
                 <w:webHidden/>
               </w:rPr>
-              <w:instrText xml:space="preserve"> PAGEREF _Toc198070013 \h </w:instrText>
+              <w:instrText xml:space="preserve"> PAGEREF _Toc198207680 \h </w:instrText>
             </w:r>
             <w:r>
               <w:rPr>
@@ -1075,7 +1075,7 @@
               <w:lang w:eastAsia="en-GB"/>
             </w:rPr>
           </w:pPr>
-          <w:hyperlink w:anchor="_Toc198070014" w:history="1">
+          <w:hyperlink w:anchor="_Toc198207681" w:history="1">
             <w:r>
               <w:rPr>
                 <w:rStyle w:val="Hyperlink"/>
@@ -1102,7 +1102,7 @@
                 <w:noProof/>
                 <w:webHidden/>
               </w:rPr>
-              <w:instrText xml:space="preserve"> PAGEREF _Toc198070014 \h </w:instrText>
+              <w:instrText xml:space="preserve"> PAGEREF _Toc198207681 \h </w:instrText>
             </w:r>
             <w:r>
               <w:rPr>
@@ -1123,6 +1123,76 @@
                 <w:webHidden/>
               </w:rPr>
               <w:t>3</w:t>
+            </w:r>
+            <w:r>
+              <w:rPr>
+                <w:noProof/>
+                <w:webHidden/>
+              </w:rPr>
+              <w:fldChar w:fldCharType="end"/>
+            </w:r>
+          </w:hyperlink>
+        </w:p>
+        <w:p>
+          <w:pPr>
+            <w:pStyle w:val="TOC1"/>
+            <w:tabs>
+              <w:tab w:val="right" w:leader="dot" w:pos="9016"/>
+            </w:tabs>
+            <w:rPr>
+              <w:rFonts w:eastAsiaTheme="minorEastAsia"/>
+              <w:noProof/>
+              <w:lang w:eastAsia="en-GB"/>
+            </w:rPr>
+          </w:pPr>
+          <w:hyperlink w:anchor="_Toc198207682" w:history="1">
+            <w:r>
+              <w:rPr>
+                <w:rStyle w:val="Hyperlink"/>
+                <w:noProof/>
+              </w:rPr>
+              <w:t>Sign-Off Sheet</w:t>
+            </w:r>
+            <w:r>
+              <w:rPr>
+                <w:noProof/>
+                <w:webHidden/>
+              </w:rPr>
+              <w:tab/>
+            </w:r>
+            <w:r>
+              <w:rPr>
+                <w:noProof/>
+                <w:webHidden/>
+              </w:rPr>
+              <w:fldChar w:fldCharType="begin"/>
+            </w:r>
+            <w:r>
+              <w:rPr>
+                <w:noProof/>
+                <w:webHidden/>
+              </w:rPr>
+              <w:instrText xml:space="preserve"> PAGEREF _Toc198207682 \h </w:instrText>
+            </w:r>
+            <w:r>
+              <w:rPr>
+                <w:noProof/>
+                <w:webHidden/>
+              </w:rPr>
+            </w:r>
+            <w:r>
+              <w:rPr>
+                <w:noProof/>
+                <w:webHidden/>
+              </w:rPr>
+              <w:fldChar w:fldCharType="separate"/>
+            </w:r>
+            <w:r>
+              <w:rPr>
+                <w:noProof/>
+                <w:webHidden/>
+              </w:rPr>
+              <w:t>5</w:t>
             </w:r>
             <w:r>
               <w:rPr>
@@ -1154,7 +1224,7 @@
       <w:pPr>
         <w:pStyle w:val="Heading1"/>
       </w:pPr>
-      <w:bookmarkStart w:id="0" w:name="_Toc198070007"/>
+      <w:bookmarkStart w:id="0" w:name="_Toc198207674"/>
       <w:r>
         <w:lastRenderedPageBreak/>
         <w:t>API Versions</w:t>
@@ -1193,7 +1263,7 @@
       <w:pPr>
         <w:pStyle w:val="Heading1"/>
       </w:pPr>
-      <w:bookmarkStart w:id="1" w:name="_Toc198070008"/>
+      <w:bookmarkStart w:id="1" w:name="_Toc198207675"/>
       <w:r>
         <w:t>Instructions</w:t>
       </w:r>
@@ -1223,7 +1293,7 @@
       <w:pPr>
         <w:pStyle w:val="Heading1"/>
       </w:pPr>
-      <w:bookmarkStart w:id="2" w:name="_Toc198070009"/>
+      <w:bookmarkStart w:id="2" w:name="_Toc198207676"/>
       <w:r>
         <w:t>Repository</w:t>
       </w:r>
@@ -1238,9 +1308,6 @@
           <w:t>https://github.com/Liamuk789/RTG3DCodebase</w:t>
         </w:r>
       </w:hyperlink>
-      <w:r>
-        <w:br/>
-      </w:r>
     </w:p>
     <w:p>
       <w:hyperlink r:id="rId10" w:history="1">
@@ -1256,13 +1323,17 @@
       <w:pPr>
         <w:pStyle w:val="Heading1"/>
       </w:pPr>
-      <w:bookmarkStart w:id="3" w:name="_Toc198070010"/>
+      <w:bookmarkStart w:id="3" w:name="_Toc198207677"/>
       <w:r>
         <w:t>Video Link</w:t>
       </w:r>
       <w:bookmarkEnd w:id="3"/>
     </w:p>
-    <w:p/>
+    <w:p>
+      <w:r>
+        <w:t>https://youtu.be/99FTobZyCMU</w:t>
+      </w:r>
+    </w:p>
     <w:p>
       <w:r>
         <w:t>I allow Cardiff Met to use this video.</w:t>
@@ -1272,7 +1343,7 @@
       <w:pPr>
         <w:pStyle w:val="Heading1"/>
       </w:pPr>
-      <w:bookmarkStart w:id="4" w:name="_Toc198070011"/>
+      <w:bookmarkStart w:id="4" w:name="_Toc198207678"/>
       <w:r>
         <w:t>Credits</w:t>
       </w:r>
@@ -1306,10 +1377,31 @@
       </w:r>
     </w:p>
     <w:p>
+      <w:r>
+        <w:t xml:space="preserve">Within the </w:t>
+      </w:r>
+      <w:proofErr w:type="spellStart"/>
+      <w:r>
+        <w:t>normal.frag</w:t>
+      </w:r>
+      <w:proofErr w:type="spellEnd"/>
+      <w:r>
+        <w:t xml:space="preserve"> and </w:t>
+      </w:r>
+      <w:proofErr w:type="spellStart"/>
+      <w:r>
+        <w:t>portal.vert</w:t>
+      </w:r>
+      <w:proofErr w:type="spellEnd"/>
+      <w:r>
+        <w:t xml:space="preserve"> Co-pilot was used to help with the maths and the use of sin wave</w:t>
+      </w:r>
+    </w:p>
+    <w:p>
       <w:pPr>
         <w:pStyle w:val="Heading1"/>
       </w:pPr>
-      <w:bookmarkStart w:id="5" w:name="_Toc198070012"/>
+      <w:bookmarkStart w:id="5" w:name="_Toc198207679"/>
       <w:r>
         <w:t>Other I</w:t>
       </w:r>
@@ -1336,6 +1428,7 @@
     </w:p>
     <w:p>
       <w:r>
+        <w:lastRenderedPageBreak/>
         <w:t xml:space="preserve">Wall Texture : </w:t>
       </w:r>
       <w:hyperlink r:id="rId11" w:history="1">
@@ -1349,7 +1442,6 @@
     </w:p>
     <w:p>
       <w:r>
-        <w:lastRenderedPageBreak/>
         <w:t xml:space="preserve">Portal Texture : </w:t>
       </w:r>
       <w:hyperlink r:id="rId12" w:history="1">
@@ -1431,7 +1523,7 @@
       <w:pPr>
         <w:pStyle w:val="Heading1"/>
       </w:pPr>
-      <w:bookmarkStart w:id="6" w:name="_Toc198070013"/>
+      <w:bookmarkStart w:id="6" w:name="_Toc198207680"/>
       <w:r>
         <w:t>Asset Creation/Optimisation</w:t>
       </w:r>
@@ -1637,7 +1729,7 @@
       <w:pPr>
         <w:pStyle w:val="Heading1"/>
       </w:pPr>
-      <w:bookmarkStart w:id="7" w:name="_Toc198070014"/>
+      <w:bookmarkStart w:id="7" w:name="_Toc198207681"/>
       <w:r>
         <w:t>Issue List</w:t>
       </w:r>
@@ -1667,6 +1759,7 @@
         </w:numPr>
       </w:pPr>
       <w:r>
+        <w:lastRenderedPageBreak/>
         <w:t xml:space="preserve">An attempt to have a model attach to the </w:t>
       </w:r>
       <w:proofErr w:type="gramStart"/>
@@ -1727,7 +1820,6 @@
         </w:numPr>
       </w:pPr>
       <w:r>
-        <w:lastRenderedPageBreak/>
         <w:t>Portal has been made quickly just to frame the portal shader object</w:t>
       </w:r>
     </w:p>
@@ -1780,9 +1872,12 @@
       <w:pPr>
         <w:pStyle w:val="Heading1"/>
       </w:pPr>
-      <w:r>
+      <w:bookmarkStart w:id="8" w:name="_Toc198207682"/>
+      <w:r>
+        <w:lastRenderedPageBreak/>
         <w:t>Sign-Off Sheet</w:t>
       </w:r>
+      <w:bookmarkEnd w:id="8"/>
     </w:p>
     <w:p>
       <w:r>
@@ -1790,7 +1885,7 @@
           <w:noProof/>
         </w:rPr>
         <w:drawing>
-          <wp:inline distT="0" distB="0" distL="0" distR="0" wp14:anchorId="3C11E6FD" wp14:editId="35855361">
+          <wp:inline distT="0" distB="0" distL="0" distR="0" wp14:anchorId="3C11E6FD" wp14:editId="466688B6">
             <wp:extent cx="3653769" cy="6495898"/>
             <wp:effectExtent l="0" t="0" r="4445" b="635"/>
             <wp:docPr id="460470727" name="Picture 1" descr="A piece of paper with writing on it&#10;&#10;AI-generated content may be incorrect."/>

</xml_diff>